<commit_message>
add all product detail in json file
</commit_message>
<xml_diff>
--- a/assets/img/product-img/product-(10)/New Microsoft Word Document.docx
+++ b/assets/img/product-img/product-(10)/New Microsoft Word Document.docx
@@ -1,6 +1,6 @@
 
 <file path=word/document.xml><?xml version="1.0" encoding="utf-8"?>
-<w:document xmlns:wpc="http://schemas.microsoft.com/office/word/2010/wordprocessingCanvas" xmlns:cx="http://schemas.microsoft.com/office/drawing/2014/chartex" xmlns:cx1="http://schemas.microsoft.com/office/drawing/2015/9/8/chartex" xmlns:mc="http://schemas.openxmlformats.org/markup-compatibility/2006" xmlns:o="urn:schemas-microsoft-com:office:office" xmlns:r="http://schemas.openxmlformats.org/officeDocument/2006/relationships" xmlns:m="http://schemas.openxmlformats.org/officeDocument/2006/math" xmlns:v="urn:schemas-microsoft-com:vml" xmlns:wp14="http://schemas.microsoft.com/office/word/2010/wordprocessingDrawing" xmlns:wp="http://schemas.openxmlformats.org/drawingml/2006/wordprocessingDrawing" xmlns:w10="urn:schemas-microsoft-com:office:word" xmlns:w="http://schemas.openxmlformats.org/wordprocessingml/2006/main" xmlns:w14="http://schemas.microsoft.com/office/word/2010/wordml" xmlns:w15="http://schemas.microsoft.com/office/word/2012/wordml" xmlns:w16se="http://schemas.microsoft.com/office/word/2015/wordml/symex" xmlns:wpg="http://schemas.microsoft.com/office/word/2010/wordprocessingGroup" xmlns:wpi="http://schemas.microsoft.com/office/word/2010/wordprocessingInk" xmlns:wne="http://schemas.microsoft.com/office/word/2006/wordml" xmlns:wps="http://schemas.microsoft.com/office/word/2010/wordprocessingShape" mc:Ignorable="w14 w15 w16se wp14">
+<w:document xmlns:wpc="http://schemas.microsoft.com/office/word/2010/wordprocessingCanvas" xmlns:cx="http://schemas.microsoft.com/office/drawing/2014/chartex" xmlns:cx1="http://schemas.microsoft.com/office/drawing/2015/9/8/chartex" xmlns:cx2="http://schemas.microsoft.com/office/drawing/2015/10/21/chartex" xmlns:cx3="http://schemas.microsoft.com/office/drawing/2016/5/9/chartex" xmlns:cx4="http://schemas.microsoft.com/office/drawing/2016/5/10/chartex" xmlns:cx5="http://schemas.microsoft.com/office/drawing/2016/5/11/chartex" xmlns:cx6="http://schemas.microsoft.com/office/drawing/2016/5/12/chartex" xmlns:cx7="http://schemas.microsoft.com/office/drawing/2016/5/13/chartex" xmlns:cx8="http://schemas.microsoft.com/office/drawing/2016/5/14/chartex" xmlns:mc="http://schemas.openxmlformats.org/markup-compatibility/2006" xmlns:aink="http://schemas.microsoft.com/office/drawing/2016/ink" xmlns:am3d="http://schemas.microsoft.com/office/drawing/2017/model3d" xmlns:o="urn:schemas-microsoft-com:office:office" xmlns:oel="http://schemas.microsoft.com/office/2019/extlst" xmlns:r="http://schemas.openxmlformats.org/officeDocument/2006/relationships" xmlns:m="http://schemas.openxmlformats.org/officeDocument/2006/math" xmlns:v="urn:schemas-microsoft-com:vml" xmlns:wp14="http://schemas.microsoft.com/office/word/2010/wordprocessingDrawing" xmlns:wp="http://schemas.openxmlformats.org/drawingml/2006/wordprocessingDrawing" xmlns:w10="urn:schemas-microsoft-com:office:word" xmlns:w="http://schemas.openxmlformats.org/wordprocessingml/2006/main" xmlns:w14="http://schemas.microsoft.com/office/word/2010/wordml" xmlns:w15="http://schemas.microsoft.com/office/word/2012/wordml" xmlns:w16cex="http://schemas.microsoft.com/office/word/2018/wordml/cex" xmlns:w16cid="http://schemas.microsoft.com/office/word/2016/wordml/cid" xmlns:w16="http://schemas.microsoft.com/office/word/2018/wordml" xmlns:w16sdtdh="http://schemas.microsoft.com/office/word/2020/wordml/sdtdatahash" xmlns:w16se="http://schemas.microsoft.com/office/word/2015/wordml/symex" xmlns:wpg="http://schemas.microsoft.com/office/word/2010/wordprocessingGroup" xmlns:wpi="http://schemas.microsoft.com/office/word/2010/wordprocessingInk" xmlns:wne="http://schemas.microsoft.com/office/word/2006/wordml" xmlns:wps="http://schemas.microsoft.com/office/word/2010/wordprocessingShape" mc:Ignorable="w14 w15 w16se w16cid w16 w16cex w16sdtdh wp14">
   <w:body>
     <w:p>
       <w:pPr>
@@ -27,7 +27,7 @@
       <w:pPr>
         <w:spacing w:after="0" w:line="360" w:lineRule="atLeast"/>
         <w:rPr>
-          <w:rFonts w:ascii="MS PGothic" w:eastAsia="MS PGothic" w:hAnsi="MS PGothic" w:cs="Times New Roman" w:hint="eastAsia"/>
+          <w:rFonts w:ascii="MS PGothic" w:eastAsia="MS PGothic" w:hAnsi="MS PGothic" w:cs="Times New Roman"/>
           <w:color w:val="222222"/>
           <w:sz w:val="30"/>
           <w:szCs w:val="30"/>
@@ -49,7 +49,7 @@
         <w:spacing w:after="210" w:line="300" w:lineRule="atLeast"/>
         <w:outlineLvl w:val="2"/>
         <w:rPr>
-          <w:rFonts w:ascii="MS PGothic" w:eastAsia="MS PGothic" w:hAnsi="MS PGothic" w:cs="Times New Roman" w:hint="eastAsia"/>
+          <w:rFonts w:ascii="MS PGothic" w:eastAsia="MS PGothic" w:hAnsi="MS PGothic" w:cs="Times New Roman"/>
           <w:color w:val="222222"/>
           <w:spacing w:val="24"/>
           <w:sz w:val="20"/>
@@ -77,7 +77,7 @@
         <w:spacing w:after="0" w:line="240" w:lineRule="auto"/>
         <w:ind w:left="0"/>
         <w:rPr>
-          <w:rFonts w:ascii="MS PGothic" w:eastAsia="MS PGothic" w:hAnsi="MS PGothic" w:cs="Times New Roman" w:hint="eastAsia"/>
+          <w:rFonts w:ascii="MS PGothic" w:eastAsia="MS PGothic" w:hAnsi="MS PGothic" w:cs="Times New Roman"/>
           <w:color w:val="222222"/>
           <w:sz w:val="2"/>
           <w:szCs w:val="2"/>
@@ -95,7 +95,7 @@
         <w:ind w:left="0" w:right="45"/>
         <w:textAlignment w:val="top"/>
         <w:rPr>
-          <w:rFonts w:ascii="MS PGothic" w:eastAsia="MS PGothic" w:hAnsi="MS PGothic" w:cs="Times New Roman" w:hint="eastAsia"/>
+          <w:rFonts w:ascii="MS PGothic" w:eastAsia="MS PGothic" w:hAnsi="MS PGothic" w:cs="Times New Roman"/>
           <w:color w:val="222222"/>
           <w:sz w:val="2"/>
           <w:szCs w:val="2"/>
@@ -113,7 +113,7 @@
         <w:ind w:left="0" w:right="45"/>
         <w:textAlignment w:val="top"/>
         <w:rPr>
-          <w:rFonts w:ascii="MS PGothic" w:eastAsia="MS PGothic" w:hAnsi="MS PGothic" w:cs="Times New Roman" w:hint="eastAsia"/>
+          <w:rFonts w:ascii="MS PGothic" w:eastAsia="MS PGothic" w:hAnsi="MS PGothic" w:cs="Times New Roman"/>
           <w:color w:val="222222"/>
           <w:sz w:val="2"/>
           <w:szCs w:val="2"/>
@@ -131,7 +131,7 @@
         <w:ind w:left="0" w:right="45"/>
         <w:textAlignment w:val="top"/>
         <w:rPr>
-          <w:rFonts w:ascii="MS PGothic" w:eastAsia="MS PGothic" w:hAnsi="MS PGothic" w:cs="Times New Roman" w:hint="eastAsia"/>
+          <w:rFonts w:ascii="MS PGothic" w:eastAsia="MS PGothic" w:hAnsi="MS PGothic" w:cs="Times New Roman"/>
           <w:color w:val="222222"/>
           <w:sz w:val="2"/>
           <w:szCs w:val="2"/>
@@ -149,7 +149,7 @@
         <w:ind w:left="0" w:right="45"/>
         <w:textAlignment w:val="top"/>
         <w:rPr>
-          <w:rFonts w:ascii="MS PGothic" w:eastAsia="MS PGothic" w:hAnsi="MS PGothic" w:cs="Times New Roman" w:hint="eastAsia"/>
+          <w:rFonts w:ascii="MS PGothic" w:eastAsia="MS PGothic" w:hAnsi="MS PGothic" w:cs="Times New Roman"/>
           <w:color w:val="222222"/>
           <w:sz w:val="2"/>
           <w:szCs w:val="2"/>
@@ -167,7 +167,7 @@
         <w:ind w:left="0" w:right="45"/>
         <w:textAlignment w:val="top"/>
         <w:rPr>
-          <w:rFonts w:ascii="MS PGothic" w:eastAsia="MS PGothic" w:hAnsi="MS PGothic" w:cs="Times New Roman" w:hint="eastAsia"/>
+          <w:rFonts w:ascii="MS PGothic" w:eastAsia="MS PGothic" w:hAnsi="MS PGothic" w:cs="Times New Roman"/>
           <w:color w:val="222222"/>
           <w:sz w:val="2"/>
           <w:szCs w:val="2"/>
@@ -185,7 +185,7 @@
         <w:ind w:left="0" w:right="45"/>
         <w:textAlignment w:val="top"/>
         <w:rPr>
-          <w:rFonts w:ascii="MS PGothic" w:eastAsia="MS PGothic" w:hAnsi="MS PGothic" w:cs="Times New Roman" w:hint="eastAsia"/>
+          <w:rFonts w:ascii="MS PGothic" w:eastAsia="MS PGothic" w:hAnsi="MS PGothic" w:cs="Times New Roman"/>
           <w:color w:val="222222"/>
           <w:sz w:val="2"/>
           <w:szCs w:val="2"/>
@@ -203,7 +203,7 @@
         <w:ind w:left="0"/>
         <w:textAlignment w:val="top"/>
         <w:rPr>
-          <w:rFonts w:ascii="MS PGothic" w:eastAsia="MS PGothic" w:hAnsi="MS PGothic" w:cs="Times New Roman" w:hint="eastAsia"/>
+          <w:rFonts w:ascii="MS PGothic" w:eastAsia="MS PGothic" w:hAnsi="MS PGothic" w:cs="Times New Roman"/>
           <w:color w:val="222222"/>
           <w:sz w:val="2"/>
           <w:szCs w:val="2"/>
@@ -220,7 +220,7 @@
         <w:spacing w:after="0" w:line="240" w:lineRule="auto"/>
         <w:ind w:left="0"/>
         <w:rPr>
-          <w:rFonts w:ascii="MS PGothic" w:eastAsia="MS PGothic" w:hAnsi="MS PGothic" w:cs="Times New Roman" w:hint="eastAsia"/>
+          <w:rFonts w:ascii="MS PGothic" w:eastAsia="MS PGothic" w:hAnsi="MS PGothic" w:cs="Times New Roman"/>
           <w:color w:val="222222"/>
           <w:sz w:val="2"/>
           <w:szCs w:val="2"/>
@@ -238,7 +238,7 @@
         <w:ind w:left="0" w:right="45"/>
         <w:textAlignment w:val="top"/>
         <w:rPr>
-          <w:rFonts w:ascii="MS PGothic" w:eastAsia="MS PGothic" w:hAnsi="MS PGothic" w:cs="Times New Roman" w:hint="eastAsia"/>
+          <w:rFonts w:ascii="MS PGothic" w:eastAsia="MS PGothic" w:hAnsi="MS PGothic" w:cs="Times New Roman"/>
           <w:color w:val="222222"/>
           <w:sz w:val="2"/>
           <w:szCs w:val="2"/>
@@ -256,7 +256,7 @@
         <w:ind w:left="0"/>
         <w:textAlignment w:val="top"/>
         <w:rPr>
-          <w:rFonts w:ascii="MS PGothic" w:eastAsia="MS PGothic" w:hAnsi="MS PGothic" w:cs="Times New Roman" w:hint="eastAsia"/>
+          <w:rFonts w:ascii="MS PGothic" w:eastAsia="MS PGothic" w:hAnsi="MS PGothic" w:cs="Times New Roman"/>
           <w:color w:val="222222"/>
           <w:sz w:val="2"/>
           <w:szCs w:val="2"/>
@@ -269,7 +269,7 @@
         <w:spacing w:line="240" w:lineRule="auto"/>
         <w:jc w:val="center"/>
         <w:rPr>
-          <w:rFonts w:ascii="MS PGothic" w:eastAsia="MS PGothic" w:hAnsi="MS PGothic" w:cs="Times New Roman" w:hint="eastAsia"/>
+          <w:rFonts w:ascii="MS PGothic" w:eastAsia="MS PGothic" w:hAnsi="MS PGothic" w:cs="Times New Roman"/>
           <w:color w:val="222222"/>
           <w:sz w:val="18"/>
           <w:szCs w:val="18"/>
@@ -290,7 +290,7 @@
         <w:shd w:val="clear" w:color="auto" w:fill="FAF9F8"/>
         <w:spacing w:after="0" w:line="240" w:lineRule="auto"/>
         <w:rPr>
-          <w:rFonts w:ascii="MS PGothic" w:eastAsia="MS PGothic" w:hAnsi="MS PGothic" w:cs="Times New Roman" w:hint="eastAsia"/>
+          <w:rFonts w:ascii="MS PGothic" w:eastAsia="MS PGothic" w:hAnsi="MS PGothic" w:cs="Times New Roman"/>
           <w:color w:val="222222"/>
           <w:sz w:val="18"/>
           <w:szCs w:val="18"/>
@@ -316,7 +316,7 @@
         <w:spacing w:before="100" w:beforeAutospacing="1" w:after="100" w:afterAutospacing="1" w:line="240" w:lineRule="auto"/>
         <w:ind w:left="0"/>
         <w:rPr>
-          <w:rFonts w:ascii="MS PGothic" w:eastAsia="MS PGothic" w:hAnsi="MS PGothic" w:cs="Times New Roman" w:hint="eastAsia"/>
+          <w:rFonts w:ascii="MS PGothic" w:eastAsia="MS PGothic" w:hAnsi="MS PGothic" w:cs="Times New Roman"/>
           <w:color w:val="222222"/>
           <w:sz w:val="18"/>
           <w:szCs w:val="18"/>
@@ -342,7 +342,7 @@
         <w:spacing w:before="100" w:beforeAutospacing="1" w:after="100" w:afterAutospacing="1" w:line="240" w:lineRule="auto"/>
         <w:ind w:left="0"/>
         <w:rPr>
-          <w:rFonts w:ascii="MS PGothic" w:eastAsia="MS PGothic" w:hAnsi="MS PGothic" w:cs="Times New Roman" w:hint="eastAsia"/>
+          <w:rFonts w:ascii="MS PGothic" w:eastAsia="MS PGothic" w:hAnsi="MS PGothic" w:cs="Times New Roman"/>
           <w:color w:val="222222"/>
           <w:sz w:val="18"/>
           <w:szCs w:val="18"/>
@@ -368,7 +368,7 @@
         <w:spacing w:before="100" w:beforeAutospacing="1" w:after="100" w:afterAutospacing="1" w:line="240" w:lineRule="auto"/>
         <w:ind w:left="0"/>
         <w:rPr>
-          <w:rFonts w:ascii="MS PGothic" w:eastAsia="MS PGothic" w:hAnsi="MS PGothic" w:cs="Times New Roman" w:hint="eastAsia"/>
+          <w:rFonts w:ascii="MS PGothic" w:eastAsia="MS PGothic" w:hAnsi="MS PGothic" w:cs="Times New Roman"/>
           <w:color w:val="222222"/>
           <w:sz w:val="18"/>
           <w:szCs w:val="18"/>
@@ -394,7 +394,7 @@
         <w:spacing w:beforeAutospacing="1" w:after="0" w:afterAutospacing="1" w:line="240" w:lineRule="auto"/>
         <w:ind w:left="0"/>
         <w:rPr>
-          <w:rFonts w:ascii="MS PGothic" w:eastAsia="MS PGothic" w:hAnsi="MS PGothic" w:cs="Times New Roman" w:hint="eastAsia"/>
+          <w:rFonts w:ascii="MS PGothic" w:eastAsia="MS PGothic" w:hAnsi="MS PGothic" w:cs="Times New Roman"/>
           <w:color w:val="222222"/>
           <w:sz w:val="18"/>
           <w:szCs w:val="18"/>
@@ -420,7 +420,7 @@
         <w:spacing w:beforeAutospacing="1" w:after="0" w:afterAutospacing="1" w:line="240" w:lineRule="auto"/>
         <w:ind w:left="0"/>
         <w:rPr>
-          <w:rFonts w:ascii="MS PGothic" w:eastAsia="MS PGothic" w:hAnsi="MS PGothic" w:cs="Times New Roman" w:hint="eastAsia"/>
+          <w:rFonts w:ascii="MS PGothic" w:eastAsia="MS PGothic" w:hAnsi="MS PGothic" w:cs="Times New Roman"/>
           <w:color w:val="222222"/>
           <w:sz w:val="18"/>
           <w:szCs w:val="18"/>
@@ -446,7 +446,7 @@
         <w:spacing w:beforeAutospacing="1" w:after="0" w:afterAutospacing="1" w:line="240" w:lineRule="auto"/>
         <w:ind w:left="0"/>
         <w:rPr>
-          <w:rFonts w:ascii="MS PGothic" w:eastAsia="MS PGothic" w:hAnsi="MS PGothic" w:cs="Times New Roman" w:hint="eastAsia"/>
+          <w:rFonts w:ascii="MS PGothic" w:eastAsia="MS PGothic" w:hAnsi="MS PGothic" w:cs="Times New Roman"/>
           <w:color w:val="222222"/>
           <w:sz w:val="18"/>
           <w:szCs w:val="18"/>
@@ -467,7 +467,7 @@
         <w:shd w:val="clear" w:color="auto" w:fill="FAF9F8"/>
         <w:spacing w:after="120" w:line="240" w:lineRule="auto"/>
         <w:rPr>
-          <w:rFonts w:ascii="MS PGothic" w:eastAsia="MS PGothic" w:hAnsi="MS PGothic" w:cs="Times New Roman" w:hint="eastAsia"/>
+          <w:rFonts w:ascii="MS PGothic" w:eastAsia="MS PGothic" w:hAnsi="MS PGothic" w:cs="Times New Roman"/>
           <w:color w:val="222222"/>
           <w:sz w:val="18"/>
           <w:szCs w:val="18"/>
@@ -542,38 +542,27 @@
       <w:pPr>
         <w:spacing w:after="0" w:line="240" w:lineRule="auto"/>
         <w:rPr>
+          <w:rFonts w:ascii="MS PGothic" w:eastAsia="MS PGothic" w:hAnsi="MS PGothic" w:cs="Times New Roman"/>
+          <w:color w:val="222222"/>
+          <w:sz w:val="20"/>
+          <w:szCs w:val="20"/>
+        </w:rPr>
+      </w:pPr>
+      <w:r>
+        <w:rPr>
           <w:rFonts w:ascii="MS PGothic" w:eastAsia="MS PGothic" w:hAnsi="MS PGothic" w:cs="Times New Roman" w:hint="eastAsia"/>
           <w:color w:val="222222"/>
           <w:sz w:val="20"/>
           <w:szCs w:val="20"/>
         </w:rPr>
-      </w:pPr>
-      <w:r>
-        <w:rPr>
-          <w:rFonts w:ascii="MS PGothic" w:eastAsia="MS PGothic" w:hAnsi="MS PGothic" w:cs="Times New Roman" w:hint="eastAsia"/>
-          <w:color w:val="222222"/>
-          <w:sz w:val="20"/>
-          <w:szCs w:val="20"/>
-        </w:rPr>
-        <w:t>Article number</w:t>
-      </w:r>
-      <w:proofErr w:type="gramStart"/>
-      <w:r>
-        <w:rPr>
-          <w:rFonts w:ascii="MS PGothic" w:eastAsia="MS PGothic" w:hAnsi="MS PGothic" w:cs="Times New Roman" w:hint="eastAsia"/>
-          <w:color w:val="222222"/>
-          <w:sz w:val="20"/>
-          <w:szCs w:val="20"/>
-        </w:rPr>
-        <w:t>:1086131025</w:t>
-      </w:r>
-      <w:proofErr w:type="gramEnd"/>
+        <w:t>Article number:1086131025</w:t>
+      </w:r>
     </w:p>
     <w:p>
       <w:pPr>
         <w:spacing w:after="120" w:line="240" w:lineRule="auto"/>
         <w:rPr>
-          <w:rFonts w:ascii="MS PGothic" w:eastAsia="MS PGothic" w:hAnsi="MS PGothic" w:cs="Times New Roman" w:hint="eastAsia"/>
+          <w:rFonts w:ascii="MS PGothic" w:eastAsia="MS PGothic" w:hAnsi="MS PGothic" w:cs="Times New Roman"/>
           <w:color w:val="222222"/>
           <w:sz w:val="20"/>
           <w:szCs w:val="20"/>
@@ -594,19 +583,19 @@
         <w:spacing w:after="120" w:line="240" w:lineRule="auto"/>
         <w:ind w:left="720"/>
         <w:rPr>
+          <w:rFonts w:ascii="MS PGothic" w:eastAsia="MS PGothic" w:hAnsi="MS PGothic" w:cs="Times New Roman"/>
+          <w:color w:val="222222"/>
+          <w:sz w:val="20"/>
+          <w:szCs w:val="20"/>
+        </w:rPr>
+      </w:pPr>
+      <w:r>
+        <w:rPr>
           <w:rFonts w:ascii="MS PGothic" w:eastAsia="MS PGothic" w:hAnsi="MS PGothic" w:cs="Times New Roman" w:hint="eastAsia"/>
           <w:color w:val="222222"/>
           <w:sz w:val="20"/>
           <w:szCs w:val="20"/>
         </w:rPr>
-      </w:pPr>
-      <w:r>
-        <w:rPr>
-          <w:rFonts w:ascii="MS PGothic" w:eastAsia="MS PGothic" w:hAnsi="MS PGothic" w:cs="Times New Roman" w:hint="eastAsia"/>
-          <w:color w:val="222222"/>
-          <w:sz w:val="20"/>
-          <w:szCs w:val="20"/>
-        </w:rPr>
         <w:t>The model is 177cm/5'10" and wears a size S</w:t>
       </w:r>
     </w:p>
@@ -614,7 +603,7 @@
       <w:pPr>
         <w:spacing w:after="120" w:line="240" w:lineRule="auto"/>
         <w:rPr>
-          <w:rFonts w:ascii="MS PGothic" w:eastAsia="MS PGothic" w:hAnsi="MS PGothic" w:cs="Times New Roman" w:hint="eastAsia"/>
+          <w:rFonts w:ascii="MS PGothic" w:eastAsia="MS PGothic" w:hAnsi="MS PGothic" w:cs="Times New Roman"/>
           <w:color w:val="222222"/>
           <w:sz w:val="20"/>
           <w:szCs w:val="20"/>
@@ -635,19 +624,19 @@
         <w:spacing w:after="120" w:line="240" w:lineRule="auto"/>
         <w:ind w:left="720"/>
         <w:rPr>
+          <w:rFonts w:ascii="MS PGothic" w:eastAsia="MS PGothic" w:hAnsi="MS PGothic" w:cs="Times New Roman"/>
+          <w:color w:val="222222"/>
+          <w:sz w:val="20"/>
+          <w:szCs w:val="20"/>
+        </w:rPr>
+      </w:pPr>
+      <w:r>
+        <w:rPr>
           <w:rFonts w:ascii="MS PGothic" w:eastAsia="MS PGothic" w:hAnsi="MS PGothic" w:cs="Times New Roman" w:hint="eastAsia"/>
           <w:color w:val="222222"/>
           <w:sz w:val="20"/>
           <w:szCs w:val="20"/>
         </w:rPr>
-      </w:pPr>
-      <w:r>
-        <w:rPr>
-          <w:rFonts w:ascii="MS PGothic" w:eastAsia="MS PGothic" w:hAnsi="MS PGothic" w:cs="Times New Roman" w:hint="eastAsia"/>
-          <w:color w:val="222222"/>
-          <w:sz w:val="20"/>
-          <w:szCs w:val="20"/>
-        </w:rPr>
         <w:t>Back: Length: 69.0 cm (Size M), Sleeve: Length: 60.9 cm (Size M)</w:t>
       </w:r>
     </w:p>
@@ -655,7 +644,7 @@
       <w:pPr>
         <w:spacing w:after="120" w:line="240" w:lineRule="auto"/>
         <w:rPr>
-          <w:rFonts w:ascii="MS PGothic" w:eastAsia="MS PGothic" w:hAnsi="MS PGothic" w:cs="Times New Roman" w:hint="eastAsia"/>
+          <w:rFonts w:ascii="MS PGothic" w:eastAsia="MS PGothic" w:hAnsi="MS PGothic" w:cs="Times New Roman"/>
           <w:color w:val="222222"/>
           <w:sz w:val="20"/>
           <w:szCs w:val="20"/>
@@ -676,19 +665,19 @@
         <w:spacing w:after="120" w:line="240" w:lineRule="auto"/>
         <w:ind w:left="720"/>
         <w:rPr>
+          <w:rFonts w:ascii="MS PGothic" w:eastAsia="MS PGothic" w:hAnsi="MS PGothic" w:cs="Times New Roman"/>
+          <w:color w:val="222222"/>
+          <w:sz w:val="20"/>
+          <w:szCs w:val="20"/>
+        </w:rPr>
+      </w:pPr>
+      <w:r>
+        <w:rPr>
           <w:rFonts w:ascii="MS PGothic" w:eastAsia="MS PGothic" w:hAnsi="MS PGothic" w:cs="Times New Roman" w:hint="eastAsia"/>
           <w:color w:val="222222"/>
           <w:sz w:val="20"/>
           <w:szCs w:val="20"/>
         </w:rPr>
-      </w:pPr>
-      <w:r>
-        <w:rPr>
-          <w:rFonts w:ascii="MS PGothic" w:eastAsia="MS PGothic" w:hAnsi="MS PGothic" w:cs="Times New Roman" w:hint="eastAsia"/>
-          <w:color w:val="222222"/>
-          <w:sz w:val="20"/>
-          <w:szCs w:val="20"/>
-        </w:rPr>
         <w:t>Regular length</w:t>
       </w:r>
     </w:p>
@@ -696,7 +685,7 @@
       <w:pPr>
         <w:spacing w:after="120" w:line="240" w:lineRule="auto"/>
         <w:rPr>
-          <w:rFonts w:ascii="MS PGothic" w:eastAsia="MS PGothic" w:hAnsi="MS PGothic" w:cs="Times New Roman" w:hint="eastAsia"/>
+          <w:rFonts w:ascii="MS PGothic" w:eastAsia="MS PGothic" w:hAnsi="MS PGothic" w:cs="Times New Roman"/>
           <w:color w:val="222222"/>
           <w:sz w:val="20"/>
           <w:szCs w:val="20"/>
@@ -717,19 +706,19 @@
         <w:spacing w:after="120" w:line="240" w:lineRule="auto"/>
         <w:ind w:left="720"/>
         <w:rPr>
+          <w:rFonts w:ascii="MS PGothic" w:eastAsia="MS PGothic" w:hAnsi="MS PGothic" w:cs="Times New Roman"/>
+          <w:color w:val="222222"/>
+          <w:sz w:val="20"/>
+          <w:szCs w:val="20"/>
+        </w:rPr>
+      </w:pPr>
+      <w:r>
+        <w:rPr>
           <w:rFonts w:ascii="MS PGothic" w:eastAsia="MS PGothic" w:hAnsi="MS PGothic" w:cs="Times New Roman" w:hint="eastAsia"/>
           <w:color w:val="222222"/>
           <w:sz w:val="20"/>
           <w:szCs w:val="20"/>
         </w:rPr>
-      </w:pPr>
-      <w:r>
-        <w:rPr>
-          <w:rFonts w:ascii="MS PGothic" w:eastAsia="MS PGothic" w:hAnsi="MS PGothic" w:cs="Times New Roman" w:hint="eastAsia"/>
-          <w:color w:val="222222"/>
-          <w:sz w:val="20"/>
-          <w:szCs w:val="20"/>
-        </w:rPr>
         <w:t>Long sleeve</w:t>
       </w:r>
     </w:p>
@@ -737,7 +726,7 @@
       <w:pPr>
         <w:spacing w:after="120" w:line="240" w:lineRule="auto"/>
         <w:rPr>
-          <w:rFonts w:ascii="MS PGothic" w:eastAsia="MS PGothic" w:hAnsi="MS PGothic" w:cs="Times New Roman" w:hint="eastAsia"/>
+          <w:rFonts w:ascii="MS PGothic" w:eastAsia="MS PGothic" w:hAnsi="MS PGothic" w:cs="Times New Roman"/>
           <w:color w:val="222222"/>
           <w:sz w:val="20"/>
           <w:szCs w:val="20"/>
@@ -758,19 +747,19 @@
         <w:spacing w:after="120" w:line="240" w:lineRule="auto"/>
         <w:ind w:left="720"/>
         <w:rPr>
+          <w:rFonts w:ascii="MS PGothic" w:eastAsia="MS PGothic" w:hAnsi="MS PGothic" w:cs="Times New Roman"/>
+          <w:color w:val="222222"/>
+          <w:sz w:val="20"/>
+          <w:szCs w:val="20"/>
+        </w:rPr>
+      </w:pPr>
+      <w:r>
+        <w:rPr>
           <w:rFonts w:ascii="MS PGothic" w:eastAsia="MS PGothic" w:hAnsi="MS PGothic" w:cs="Times New Roman" w:hint="eastAsia"/>
           <w:color w:val="222222"/>
           <w:sz w:val="20"/>
           <w:szCs w:val="20"/>
         </w:rPr>
-      </w:pPr>
-      <w:r>
-        <w:rPr>
-          <w:rFonts w:ascii="MS PGothic" w:eastAsia="MS PGothic" w:hAnsi="MS PGothic" w:cs="Times New Roman" w:hint="eastAsia"/>
-          <w:color w:val="222222"/>
-          <w:sz w:val="20"/>
-          <w:szCs w:val="20"/>
-        </w:rPr>
         <w:t>Regular fit</w:t>
       </w:r>
     </w:p>
@@ -778,7 +767,7 @@
       <w:pPr>
         <w:spacing w:after="120" w:line="240" w:lineRule="auto"/>
         <w:rPr>
-          <w:rFonts w:ascii="MS PGothic" w:eastAsia="MS PGothic" w:hAnsi="MS PGothic" w:cs="Times New Roman" w:hint="eastAsia"/>
+          <w:rFonts w:ascii="MS PGothic" w:eastAsia="MS PGothic" w:hAnsi="MS PGothic" w:cs="Times New Roman"/>
           <w:color w:val="222222"/>
           <w:sz w:val="20"/>
           <w:szCs w:val="20"/>
@@ -799,19 +788,19 @@
         <w:spacing w:after="120" w:line="240" w:lineRule="auto"/>
         <w:ind w:left="720"/>
         <w:rPr>
+          <w:rFonts w:ascii="MS PGothic" w:eastAsia="MS PGothic" w:hAnsi="MS PGothic" w:cs="Times New Roman"/>
+          <w:color w:val="222222"/>
+          <w:sz w:val="20"/>
+          <w:szCs w:val="20"/>
+        </w:rPr>
+      </w:pPr>
+      <w:r>
+        <w:rPr>
           <w:rFonts w:ascii="MS PGothic" w:eastAsia="MS PGothic" w:hAnsi="MS PGothic" w:cs="Times New Roman" w:hint="eastAsia"/>
           <w:color w:val="222222"/>
           <w:sz w:val="20"/>
           <w:szCs w:val="20"/>
         </w:rPr>
-      </w:pPr>
-      <w:r>
-        <w:rPr>
-          <w:rFonts w:ascii="MS PGothic" w:eastAsia="MS PGothic" w:hAnsi="MS PGothic" w:cs="Times New Roman" w:hint="eastAsia"/>
-          <w:color w:val="222222"/>
-          <w:sz w:val="20"/>
-          <w:szCs w:val="20"/>
-        </w:rPr>
         <w:t>Button-down Collar</w:t>
       </w:r>
     </w:p>
@@ -819,7 +808,7 @@
       <w:pPr>
         <w:spacing w:after="120" w:line="240" w:lineRule="auto"/>
         <w:rPr>
-          <w:rFonts w:ascii="MS PGothic" w:eastAsia="MS PGothic" w:hAnsi="MS PGothic" w:cs="Times New Roman" w:hint="eastAsia"/>
+          <w:rFonts w:ascii="MS PGothic" w:eastAsia="MS PGothic" w:hAnsi="MS PGothic" w:cs="Times New Roman"/>
           <w:color w:val="222222"/>
           <w:sz w:val="20"/>
           <w:szCs w:val="20"/>
@@ -840,19 +829,19 @@
         <w:spacing w:after="120" w:line="240" w:lineRule="auto"/>
         <w:ind w:left="720"/>
         <w:rPr>
+          <w:rFonts w:ascii="MS PGothic" w:eastAsia="MS PGothic" w:hAnsi="MS PGothic" w:cs="Times New Roman"/>
+          <w:color w:val="222222"/>
+          <w:sz w:val="20"/>
+          <w:szCs w:val="20"/>
+        </w:rPr>
+      </w:pPr>
+      <w:r>
+        <w:rPr>
           <w:rFonts w:ascii="MS PGothic" w:eastAsia="MS PGothic" w:hAnsi="MS PGothic" w:cs="Times New Roman" w:hint="eastAsia"/>
           <w:color w:val="222222"/>
           <w:sz w:val="20"/>
           <w:szCs w:val="20"/>
         </w:rPr>
-      </w:pPr>
-      <w:r>
-        <w:rPr>
-          <w:rFonts w:ascii="MS PGothic" w:eastAsia="MS PGothic" w:hAnsi="MS PGothic" w:cs="Times New Roman" w:hint="eastAsia"/>
-          <w:color w:val="222222"/>
-          <w:sz w:val="20"/>
-          <w:szCs w:val="20"/>
-        </w:rPr>
         <w:t>Cream/black/blue/green, Leopard-print</w:t>
       </w:r>
     </w:p>
@@ -860,7 +849,7 @@
       <w:pPr>
         <w:spacing w:after="120" w:line="240" w:lineRule="auto"/>
         <w:rPr>
-          <w:rFonts w:ascii="MS PGothic" w:eastAsia="MS PGothic" w:hAnsi="MS PGothic" w:cs="Times New Roman" w:hint="eastAsia"/>
+          <w:rFonts w:ascii="MS PGothic" w:eastAsia="MS PGothic" w:hAnsi="MS PGothic" w:cs="Times New Roman"/>
           <w:color w:val="222222"/>
           <w:sz w:val="20"/>
           <w:szCs w:val="20"/>
@@ -881,7 +870,7 @@
         <w:spacing w:after="120" w:line="240" w:lineRule="auto"/>
         <w:ind w:left="720"/>
         <w:rPr>
-          <w:rFonts w:ascii="MS PGothic" w:eastAsia="MS PGothic" w:hAnsi="MS PGothic" w:cs="Times New Roman" w:hint="eastAsia"/>
+          <w:rFonts w:ascii="MS PGothic" w:eastAsia="MS PGothic" w:hAnsi="MS PGothic" w:cs="Times New Roman"/>
           <w:color w:val="222222"/>
           <w:sz w:val="20"/>
           <w:szCs w:val="20"/>
@@ -947,7 +936,7 @@
         <w:spacing w:before="120" w:beforeAutospacing="0" w:after="0" w:afterAutospacing="0"/>
         <w:ind w:left="0"/>
         <w:rPr>
-          <w:rFonts w:ascii="MS PGothic" w:eastAsia="MS PGothic" w:hAnsi="MS PGothic" w:hint="eastAsia"/>
+          <w:rFonts w:ascii="MS PGothic" w:eastAsia="MS PGothic" w:hAnsi="MS PGothic"/>
           <w:color w:val="222222"/>
           <w:sz w:val="20"/>
           <w:szCs w:val="20"/>
@@ -967,20 +956,20 @@
       <w:pPr>
         <w:pStyle w:val="Heading3"/>
         <w:spacing w:before="0" w:beforeAutospacing="0" w:after="120" w:afterAutospacing="0"/>
+        <w:rPr>
+          <w:rFonts w:ascii="MS PGothic" w:eastAsia="MS PGothic" w:hAnsi="MS PGothic"/>
+          <w:b w:val="0"/>
+          <w:bCs w:val="0"/>
+          <w:color w:val="222222"/>
+        </w:rPr>
+      </w:pPr>
+      <w:r>
         <w:rPr>
           <w:rFonts w:ascii="MS PGothic" w:eastAsia="MS PGothic" w:hAnsi="MS PGothic" w:hint="eastAsia"/>
           <w:b w:val="0"/>
           <w:bCs w:val="0"/>
           <w:color w:val="222222"/>
         </w:rPr>
-      </w:pPr>
-      <w:r>
-        <w:rPr>
-          <w:rFonts w:ascii="MS PGothic" w:eastAsia="MS PGothic" w:hAnsi="MS PGothic" w:hint="eastAsia"/>
-          <w:b w:val="0"/>
-          <w:bCs w:val="0"/>
-          <w:color w:val="222222"/>
-        </w:rPr>
         <w:t>Additional material information</w:t>
       </w:r>
     </w:p>
@@ -989,7 +978,7 @@
         <w:pStyle w:val="d1cd7b"/>
         <w:spacing w:before="0" w:beforeAutospacing="0" w:after="0" w:afterAutospacing="0"/>
         <w:rPr>
-          <w:rFonts w:ascii="MS PGothic" w:eastAsia="MS PGothic" w:hAnsi="MS PGothic" w:hint="eastAsia"/>
+          <w:rFonts w:ascii="MS PGothic" w:eastAsia="MS PGothic" w:hAnsi="MS PGothic"/>
           <w:color w:val="222222"/>
           <w:sz w:val="20"/>
           <w:szCs w:val="20"/>
@@ -1014,7 +1003,7 @@
         <w:spacing w:before="100" w:beforeAutospacing="1" w:after="100" w:afterAutospacing="1" w:line="240" w:lineRule="auto"/>
         <w:ind w:left="0"/>
         <w:rPr>
-          <w:rFonts w:ascii="MS PGothic" w:eastAsia="MS PGothic" w:hAnsi="MS PGothic" w:hint="eastAsia"/>
+          <w:rFonts w:ascii="MS PGothic" w:eastAsia="MS PGothic" w:hAnsi="MS PGothic"/>
           <w:color w:val="222222"/>
           <w:sz w:val="20"/>
           <w:szCs w:val="20"/>
@@ -1035,7 +1024,7 @@
         <w:pStyle w:val="d1cd7b"/>
         <w:spacing w:before="120" w:beforeAutospacing="0" w:after="120" w:afterAutospacing="0"/>
         <w:rPr>
-          <w:rFonts w:ascii="MS PGothic" w:eastAsia="MS PGothic" w:hAnsi="MS PGothic" w:hint="eastAsia"/>
+          <w:rFonts w:ascii="MS PGothic" w:eastAsia="MS PGothic" w:hAnsi="MS PGothic"/>
           <w:color w:val="222222"/>
           <w:sz w:val="20"/>
           <w:szCs w:val="20"/>
@@ -1056,19 +1045,19 @@
         <w:pStyle w:val="d1cd7b"/>
         <w:spacing w:before="0" w:beforeAutospacing="0" w:after="0" w:afterAutospacing="0"/>
         <w:rPr>
+          <w:rFonts w:ascii="MS PGothic" w:eastAsia="MS PGothic" w:hAnsi="MS PGothic"/>
+          <w:color w:val="222222"/>
+          <w:sz w:val="20"/>
+          <w:szCs w:val="20"/>
+        </w:rPr>
+      </w:pPr>
+      <w:r>
+        <w:rPr>
           <w:rFonts w:ascii="MS PGothic" w:eastAsia="MS PGothic" w:hAnsi="MS PGothic" w:hint="eastAsia"/>
           <w:color w:val="222222"/>
           <w:sz w:val="20"/>
           <w:szCs w:val="20"/>
         </w:rPr>
-      </w:pPr>
-      <w:r>
-        <w:rPr>
-          <w:rFonts w:ascii="MS PGothic" w:eastAsia="MS PGothic" w:hAnsi="MS PGothic" w:hint="eastAsia"/>
-          <w:color w:val="222222"/>
-          <w:sz w:val="20"/>
-          <w:szCs w:val="20"/>
-        </w:rPr>
         <w:t>The total weight of the product is calculated by adding the weight of all layers and main components together. Based on that, we calculate how much of that weight is made out by each material. For sets &amp; multipacks all pieces are counted together as one product in calculations.</w:t>
       </w:r>
     </w:p>
@@ -1076,7 +1065,7 @@
       <w:pPr>
         <w:spacing w:after="120"/>
         <w:rPr>
-          <w:rFonts w:ascii="MS PGothic" w:eastAsia="MS PGothic" w:hAnsi="MS PGothic" w:hint="eastAsia"/>
+          <w:rFonts w:ascii="MS PGothic" w:eastAsia="MS PGothic" w:hAnsi="MS PGothic"/>
           <w:color w:val="222222"/>
           <w:sz w:val="20"/>
           <w:szCs w:val="20"/>
@@ -1097,7 +1086,7 @@
         <w:spacing w:after="0"/>
         <w:ind w:left="720"/>
         <w:rPr>
-          <w:rFonts w:ascii="MS PGothic" w:eastAsia="MS PGothic" w:hAnsi="MS PGothic" w:hint="eastAsia"/>
+          <w:rFonts w:ascii="MS PGothic" w:eastAsia="MS PGothic" w:hAnsi="MS PGothic"/>
           <w:color w:val="222222"/>
           <w:sz w:val="20"/>
           <w:szCs w:val="20"/>
@@ -1117,20 +1106,20 @@
       <w:pPr>
         <w:pStyle w:val="Heading3"/>
         <w:spacing w:before="0" w:beforeAutospacing="0" w:after="120" w:afterAutospacing="0"/>
+        <w:rPr>
+          <w:rFonts w:ascii="MS PGothic" w:eastAsia="MS PGothic" w:hAnsi="MS PGothic"/>
+          <w:b w:val="0"/>
+          <w:bCs w:val="0"/>
+          <w:color w:val="222222"/>
+        </w:rPr>
+      </w:pPr>
+      <w:r>
         <w:rPr>
           <w:rFonts w:ascii="MS PGothic" w:eastAsia="MS PGothic" w:hAnsi="MS PGothic" w:hint="eastAsia"/>
           <w:b w:val="0"/>
           <w:bCs w:val="0"/>
           <w:color w:val="222222"/>
         </w:rPr>
-      </w:pPr>
-      <w:r>
-        <w:rPr>
-          <w:rFonts w:ascii="MS PGothic" w:eastAsia="MS PGothic" w:hAnsi="MS PGothic" w:hint="eastAsia"/>
-          <w:b w:val="0"/>
-          <w:bCs w:val="0"/>
-          <w:color w:val="222222"/>
-        </w:rPr>
         <w:t>Materials in this product explained</w:t>
       </w:r>
     </w:p>
@@ -1138,7 +1127,7 @@
       <w:pPr>
         <w:spacing w:after="120"/>
         <w:rPr>
-          <w:rFonts w:ascii="MS PGothic" w:eastAsia="MS PGothic" w:hAnsi="MS PGothic" w:hint="eastAsia"/>
+          <w:rFonts w:ascii="MS PGothic" w:eastAsia="MS PGothic" w:hAnsi="MS PGothic"/>
           <w:color w:val="222222"/>
           <w:sz w:val="20"/>
           <w:szCs w:val="20"/>
@@ -1159,12 +1148,22 @@
         <w:spacing w:after="240"/>
         <w:ind w:left="720"/>
         <w:rPr>
+          <w:rFonts w:ascii="MS PGothic" w:eastAsia="MS PGothic" w:hAnsi="MS PGothic"/>
+          <w:color w:val="222222"/>
+          <w:sz w:val="20"/>
+          <w:szCs w:val="20"/>
+        </w:rPr>
+      </w:pPr>
+      <w:r>
+        <w:rPr>
           <w:rFonts w:ascii="MS PGothic" w:eastAsia="MS PGothic" w:hAnsi="MS PGothic" w:hint="eastAsia"/>
           <w:color w:val="222222"/>
           <w:sz w:val="20"/>
           <w:szCs w:val="20"/>
         </w:rPr>
-      </w:pPr>
+        <w:t xml:space="preserve">Polyester is a synthetic </w:t>
+      </w:r>
+      <w:proofErr w:type="spellStart"/>
       <w:r>
         <w:rPr>
           <w:rFonts w:ascii="MS PGothic" w:eastAsia="MS PGothic" w:hAnsi="MS PGothic" w:hint="eastAsia"/>
@@ -1172,9 +1171,9 @@
           <w:sz w:val="20"/>
           <w:szCs w:val="20"/>
         </w:rPr>
-        <w:t xml:space="preserve">Polyester is a synthetic </w:t>
-      </w:r>
-      <w:proofErr w:type="spellStart"/>
+        <w:t>fibre</w:t>
+      </w:r>
+      <w:proofErr w:type="spellEnd"/>
       <w:r>
         <w:rPr>
           <w:rFonts w:ascii="MS PGothic" w:eastAsia="MS PGothic" w:hAnsi="MS PGothic" w:hint="eastAsia"/>
@@ -1182,16 +1181,6 @@
           <w:sz w:val="20"/>
           <w:szCs w:val="20"/>
         </w:rPr>
-        <w:t>fibre</w:t>
-      </w:r>
-      <w:proofErr w:type="spellEnd"/>
-      <w:r>
-        <w:rPr>
-          <w:rFonts w:ascii="MS PGothic" w:eastAsia="MS PGothic" w:hAnsi="MS PGothic" w:hint="eastAsia"/>
-          <w:color w:val="222222"/>
-          <w:sz w:val="20"/>
-          <w:szCs w:val="20"/>
-        </w:rPr>
         <w:t xml:space="preserve"> made from crude oil (a fossil resource).</w:t>
       </w:r>
     </w:p>
@@ -1199,7 +1188,7 @@
       <w:pPr>
         <w:spacing w:after="120"/>
         <w:rPr>
-          <w:rFonts w:ascii="MS PGothic" w:eastAsia="MS PGothic" w:hAnsi="MS PGothic" w:hint="eastAsia"/>
+          <w:rFonts w:ascii="MS PGothic" w:eastAsia="MS PGothic" w:hAnsi="MS PGothic"/>
           <w:color w:val="222222"/>
           <w:sz w:val="20"/>
           <w:szCs w:val="20"/>
@@ -1220,7 +1209,7 @@
         <w:spacing w:after="240"/>
         <w:ind w:left="720"/>
         <w:rPr>
-          <w:rFonts w:ascii="MS PGothic" w:eastAsia="MS PGothic" w:hAnsi="MS PGothic" w:hint="eastAsia"/>
+          <w:rFonts w:ascii="MS PGothic" w:eastAsia="MS PGothic" w:hAnsi="MS PGothic"/>
           <w:color w:val="222222"/>
           <w:sz w:val="20"/>
           <w:szCs w:val="20"/>
@@ -1296,7 +1285,7 @@
     <w:p>
       <w:pPr>
         <w:rPr>
-          <w:rFonts w:ascii="MS PGothic" w:eastAsia="MS PGothic" w:hAnsi="MS PGothic" w:hint="eastAsia"/>
+          <w:rFonts w:ascii="MS PGothic" w:eastAsia="MS PGothic" w:hAnsi="MS PGothic"/>
           <w:color w:val="222222"/>
           <w:sz w:val="20"/>
           <w:szCs w:val="20"/>
@@ -1319,7 +1308,7 @@
         <w:pStyle w:val="Heading4"/>
         <w:spacing w:before="240" w:after="120"/>
         <w:rPr>
-          <w:rFonts w:ascii="MS PGothic" w:eastAsia="MS PGothic" w:hAnsi="MS PGothic" w:hint="eastAsia"/>
+          <w:rFonts w:ascii="MS PGothic" w:eastAsia="MS PGothic" w:hAnsi="MS PGothic"/>
           <w:color w:val="222222"/>
           <w:sz w:val="24"/>
           <w:szCs w:val="24"/>
@@ -1344,7 +1333,7 @@
         <w:spacing w:before="100" w:beforeAutospacing="1" w:after="120" w:line="240" w:lineRule="auto"/>
         <w:ind w:left="0"/>
         <w:rPr>
-          <w:rFonts w:ascii="MS PGothic" w:eastAsia="MS PGothic" w:hAnsi="MS PGothic" w:hint="eastAsia"/>
+          <w:rFonts w:ascii="MS PGothic" w:eastAsia="MS PGothic" w:hAnsi="MS PGothic"/>
           <w:color w:val="222222"/>
           <w:sz w:val="20"/>
           <w:szCs w:val="20"/>
@@ -1369,7 +1358,7 @@
         <w:spacing w:before="100" w:beforeAutospacing="1" w:after="120" w:line="240" w:lineRule="auto"/>
         <w:ind w:left="0"/>
         <w:rPr>
-          <w:rFonts w:ascii="MS PGothic" w:eastAsia="MS PGothic" w:hAnsi="MS PGothic" w:hint="eastAsia"/>
+          <w:rFonts w:ascii="MS PGothic" w:eastAsia="MS PGothic" w:hAnsi="MS PGothic"/>
           <w:color w:val="222222"/>
           <w:sz w:val="20"/>
           <w:szCs w:val="20"/>
@@ -1394,7 +1383,7 @@
         <w:spacing w:before="100" w:beforeAutospacing="1" w:after="120" w:line="240" w:lineRule="auto"/>
         <w:ind w:left="0"/>
         <w:rPr>
-          <w:rFonts w:ascii="MS PGothic" w:eastAsia="MS PGothic" w:hAnsi="MS PGothic" w:hint="eastAsia"/>
+          <w:rFonts w:ascii="MS PGothic" w:eastAsia="MS PGothic" w:hAnsi="MS PGothic"/>
           <w:color w:val="222222"/>
           <w:sz w:val="20"/>
           <w:szCs w:val="20"/>
@@ -1419,7 +1408,7 @@
         <w:spacing w:before="100" w:beforeAutospacing="1" w:after="120" w:line="240" w:lineRule="auto"/>
         <w:ind w:left="0"/>
         <w:rPr>
-          <w:rFonts w:ascii="MS PGothic" w:eastAsia="MS PGothic" w:hAnsi="MS PGothic" w:hint="eastAsia"/>
+          <w:rFonts w:ascii="MS PGothic" w:eastAsia="MS PGothic" w:hAnsi="MS PGothic"/>
           <w:color w:val="222222"/>
           <w:sz w:val="20"/>
           <w:szCs w:val="20"/>
@@ -1444,26 +1433,23 @@
         <w:spacing w:before="100" w:beforeAutospacing="1" w:after="100" w:afterAutospacing="1" w:line="240" w:lineRule="auto"/>
         <w:ind w:left="0"/>
         <w:rPr>
+          <w:rFonts w:ascii="MS PGothic" w:eastAsia="MS PGothic" w:hAnsi="MS PGothic"/>
+          <w:color w:val="222222"/>
+          <w:sz w:val="20"/>
+          <w:szCs w:val="20"/>
+        </w:rPr>
+      </w:pPr>
+      <w:r>
+        <w:rPr>
           <w:rFonts w:ascii="MS PGothic" w:eastAsia="MS PGothic" w:hAnsi="MS PGothic" w:hint="eastAsia"/>
           <w:color w:val="222222"/>
           <w:sz w:val="20"/>
           <w:szCs w:val="20"/>
         </w:rPr>
-      </w:pPr>
-      <w:r>
-        <w:rPr>
-          <w:rFonts w:ascii="MS PGothic" w:eastAsia="MS PGothic" w:hAnsi="MS PGothic" w:hint="eastAsia"/>
-          <w:color w:val="222222"/>
-          <w:sz w:val="20"/>
-          <w:szCs w:val="20"/>
-        </w:rPr>
         <w:t>Low iron</w:t>
       </w:r>
     </w:p>
-    <w:p>
-      <w:bookmarkStart w:id="0" w:name="_GoBack"/>
-      <w:bookmarkEnd w:id="0"/>
-    </w:p>
+    <w:p/>
     <w:sectPr>
       <w:pgSz w:w="12240" w:h="15840"/>
       <w:pgMar w:top="1440" w:right="1440" w:bottom="1440" w:left="1440" w:header="720" w:footer="720" w:gutter="0"/>
@@ -1475,7 +1461,7 @@
 </file>
 
 <file path=word/numbering.xml><?xml version="1.0" encoding="utf-8"?>
-<w:numbering xmlns:wpc="http://schemas.microsoft.com/office/word/2010/wordprocessingCanvas" xmlns:cx="http://schemas.microsoft.com/office/drawing/2014/chartex" xmlns:cx1="http://schemas.microsoft.com/office/drawing/2015/9/8/chartex" xmlns:mc="http://schemas.openxmlformats.org/markup-compatibility/2006" xmlns:o="urn:schemas-microsoft-com:office:office" xmlns:r="http://schemas.openxmlformats.org/officeDocument/2006/relationships" xmlns:m="http://schemas.openxmlformats.org/officeDocument/2006/math" xmlns:v="urn:schemas-microsoft-com:vml" xmlns:wp14="http://schemas.microsoft.com/office/word/2010/wordprocessingDrawing" xmlns:wp="http://schemas.openxmlformats.org/drawingml/2006/wordprocessingDrawing" xmlns:w10="urn:schemas-microsoft-com:office:word" xmlns:w="http://schemas.openxmlformats.org/wordprocessingml/2006/main" xmlns:w14="http://schemas.microsoft.com/office/word/2010/wordml" xmlns:w15="http://schemas.microsoft.com/office/word/2012/wordml" xmlns:w16se="http://schemas.microsoft.com/office/word/2015/wordml/symex" xmlns:wpg="http://schemas.microsoft.com/office/word/2010/wordprocessingGroup" xmlns:wpi="http://schemas.microsoft.com/office/word/2010/wordprocessingInk" xmlns:wne="http://schemas.microsoft.com/office/word/2006/wordml" xmlns:wps="http://schemas.microsoft.com/office/word/2010/wordprocessingShape" mc:Ignorable="w14 w15 w16se wp14">
+<w:numbering xmlns:wpc="http://schemas.microsoft.com/office/word/2010/wordprocessingCanvas" xmlns:cx="http://schemas.microsoft.com/office/drawing/2014/chartex" xmlns:cx1="http://schemas.microsoft.com/office/drawing/2015/9/8/chartex" xmlns:cx2="http://schemas.microsoft.com/office/drawing/2015/10/21/chartex" xmlns:cx3="http://schemas.microsoft.com/office/drawing/2016/5/9/chartex" xmlns:cx4="http://schemas.microsoft.com/office/drawing/2016/5/10/chartex" xmlns:cx5="http://schemas.microsoft.com/office/drawing/2016/5/11/chartex" xmlns:cx6="http://schemas.microsoft.com/office/drawing/2016/5/12/chartex" xmlns:cx7="http://schemas.microsoft.com/office/drawing/2016/5/13/chartex" xmlns:cx8="http://schemas.microsoft.com/office/drawing/2016/5/14/chartex" xmlns:mc="http://schemas.openxmlformats.org/markup-compatibility/2006" xmlns:aink="http://schemas.microsoft.com/office/drawing/2016/ink" xmlns:am3d="http://schemas.microsoft.com/office/drawing/2017/model3d" xmlns:o="urn:schemas-microsoft-com:office:office" xmlns:oel="http://schemas.microsoft.com/office/2019/extlst" xmlns:r="http://schemas.openxmlformats.org/officeDocument/2006/relationships" xmlns:m="http://schemas.openxmlformats.org/officeDocument/2006/math" xmlns:v="urn:schemas-microsoft-com:vml" xmlns:wp14="http://schemas.microsoft.com/office/word/2010/wordprocessingDrawing" xmlns:wp="http://schemas.openxmlformats.org/drawingml/2006/wordprocessingDrawing" xmlns:w10="urn:schemas-microsoft-com:office:word" xmlns:w="http://schemas.openxmlformats.org/wordprocessingml/2006/main" xmlns:w14="http://schemas.microsoft.com/office/word/2010/wordml" xmlns:w15="http://schemas.microsoft.com/office/word/2012/wordml" xmlns:w16cex="http://schemas.microsoft.com/office/word/2018/wordml/cex" xmlns:w16cid="http://schemas.microsoft.com/office/word/2016/wordml/cid" xmlns:w16="http://schemas.microsoft.com/office/word/2018/wordml" xmlns:w16sdtdh="http://schemas.microsoft.com/office/word/2020/wordml/sdtdatahash" xmlns:w16se="http://schemas.microsoft.com/office/word/2015/wordml/symex" xmlns:wpg="http://schemas.microsoft.com/office/word/2010/wordprocessingGroup" xmlns:wpi="http://schemas.microsoft.com/office/word/2010/wordprocessingInk" xmlns:wne="http://schemas.microsoft.com/office/word/2006/wordml" xmlns:wps="http://schemas.microsoft.com/office/word/2010/wordprocessingShape" mc:Ignorable="w14 w15 w16se w16cid w16 w16cex w16sdtdh wp14">
   <w:abstractNum w:abstractNumId="0" w15:restartNumberingAfterBreak="0">
     <w:nsid w:val="0A6E53FE"/>
     <w:multiLevelType w:val="multilevel"/>
@@ -2221,26 +2207,26 @@
       </w:rPr>
     </w:lvl>
   </w:abstractNum>
-  <w:num w:numId="1">
+  <w:num w:numId="1" w16cid:durableId="965693468">
     <w:abstractNumId w:val="4"/>
   </w:num>
-  <w:num w:numId="2">
+  <w:num w:numId="2" w16cid:durableId="907422084">
     <w:abstractNumId w:val="1"/>
   </w:num>
-  <w:num w:numId="3">
+  <w:num w:numId="3" w16cid:durableId="1535385313">
     <w:abstractNumId w:val="0"/>
   </w:num>
-  <w:num w:numId="4">
+  <w:num w:numId="4" w16cid:durableId="384990139">
     <w:abstractNumId w:val="2"/>
   </w:num>
-  <w:num w:numId="5">
+  <w:num w:numId="5" w16cid:durableId="348339840">
     <w:abstractNumId w:val="3"/>
   </w:num>
 </w:numbering>
 </file>
 
 <file path=word/styles.xml><?xml version="1.0" encoding="utf-8"?>
-<w:styles xmlns:mc="http://schemas.openxmlformats.org/markup-compatibility/2006" xmlns:r="http://schemas.openxmlformats.org/officeDocument/2006/relationships" xmlns:w="http://schemas.openxmlformats.org/wordprocessingml/2006/main" xmlns:w14="http://schemas.microsoft.com/office/word/2010/wordml" xmlns:w15="http://schemas.microsoft.com/office/word/2012/wordml" xmlns:w16se="http://schemas.microsoft.com/office/word/2015/wordml/symex" mc:Ignorable="w14 w15 w16se">
+<w:styles xmlns:mc="http://schemas.openxmlformats.org/markup-compatibility/2006" xmlns:r="http://schemas.openxmlformats.org/officeDocument/2006/relationships" xmlns:w="http://schemas.openxmlformats.org/wordprocessingml/2006/main" xmlns:w14="http://schemas.microsoft.com/office/word/2010/wordml" xmlns:w15="http://schemas.microsoft.com/office/word/2012/wordml" xmlns:w16cex="http://schemas.microsoft.com/office/word/2018/wordml/cex" xmlns:w16cid="http://schemas.microsoft.com/office/word/2016/wordml/cid" xmlns:w16="http://schemas.microsoft.com/office/word/2018/wordml" xmlns:w16sdtdh="http://schemas.microsoft.com/office/word/2020/wordml/sdtdatahash" xmlns:w16se="http://schemas.microsoft.com/office/word/2015/wordml/symex" mc:Ignorable="w14 w15 w16se w16cid w16 w16cex w16sdtdh">
   <w:docDefaults>
     <w:rPrDefault>
       <w:rPr>
@@ -2256,7 +2242,7 @@
       </w:pPr>
     </w:pPrDefault>
   </w:docDefaults>
-  <w:latentStyles w:defLockedState="0" w:defUIPriority="99" w:defSemiHidden="0" w:defUnhideWhenUsed="0" w:defQFormat="0" w:count="371">
+  <w:latentStyles w:defLockedState="0" w:defUIPriority="99" w:defSemiHidden="0" w:defUnhideWhenUsed="0" w:defQFormat="0" w:count="376">
     <w:lsdException w:name="Normal" w:uiPriority="0" w:qFormat="1"/>
     <w:lsdException w:name="heading 1" w:uiPriority="9" w:qFormat="1"/>
     <w:lsdException w:name="heading 2" w:semiHidden="1" w:uiPriority="9" w:unhideWhenUsed="1" w:qFormat="1"/>
@@ -2628,6 +2614,11 @@
     <w:lsdException w:name="List Table 5 Dark Accent 6" w:uiPriority="50"/>
     <w:lsdException w:name="List Table 6 Colorful Accent 6" w:uiPriority="51"/>
     <w:lsdException w:name="List Table 7 Colorful Accent 6" w:uiPriority="52"/>
+    <w:lsdException w:name="Mention" w:semiHidden="1" w:unhideWhenUsed="1"/>
+    <w:lsdException w:name="Smart Hyperlink" w:semiHidden="1" w:unhideWhenUsed="1"/>
+    <w:lsdException w:name="Hashtag" w:semiHidden="1" w:unhideWhenUsed="1"/>
+    <w:lsdException w:name="Unresolved Mention" w:semiHidden="1" w:unhideWhenUsed="1"/>
+    <w:lsdException w:name="Smart Link" w:semiHidden="1" w:unhideWhenUsed="1"/>
   </w:latentStyles>
   <w:style w:type="paragraph" w:default="1" w:styleId="Normal">
     <w:name w:val="Normal"/>

</xml_diff>